<commit_message>
Màj notes + init tp3
</commit_message>
<xml_diff>
--- a/Notes.docx
+++ b/Notes.docx
@@ -165,6 +165,7 @@
         </w:rPr>
       </w:pPr>
       <w:proofErr w:type="spellStart"/>
+      <w:proofErr w:type="gramStart"/>
       <w:r>
         <w:rPr>
           <w:lang w:val="fr-FR"/>
@@ -172,6 +173,7 @@
         <w:t>dotnet</w:t>
       </w:r>
       <w:proofErr w:type="spellEnd"/>
+      <w:proofErr w:type="gramEnd"/>
       <w:r>
         <w:rPr>
           <w:lang w:val="fr-FR"/>
@@ -765,7 +767,29 @@
         <w:rPr>
           <w:lang w:val="fr-FR"/>
         </w:rPr>
-        <w:t>Séparer la logique liée à la création de la logique liées aux types précis</w:t>
+        <w:t xml:space="preserve">Séparer la </w:t>
+      </w:r>
+      <w:r>
+        <w:rPr>
+          <w:b/>
+          <w:bCs/>
+          <w:lang w:val="fr-FR"/>
+        </w:rPr>
+        <w:t>logique liée à la création</w:t>
+      </w:r>
+      <w:r>
+        <w:rPr>
+          <w:lang w:val="fr-FR"/>
+        </w:rPr>
+        <w:t xml:space="preserve"> de la </w:t>
+      </w:r>
+      <w:r>
+        <w:rPr>
+          <w:b/>
+          <w:bCs/>
+          <w:lang w:val="fr-FR"/>
+        </w:rPr>
+        <w:t>logique liées aux types précis</w:t>
       </w:r>
     </w:p>
     <w:p>
@@ -779,11 +803,10 @@
         <w:rPr>
           <w:noProof/>
         </w:rPr>
-        <w:lastRenderedPageBreak/>
         <w:drawing>
-          <wp:inline distT="0" distB="0" distL="0" distR="0" wp14:anchorId="371F13D8" wp14:editId="59678FE8">
-            <wp:extent cx="1836637" cy="4905375"/>
-            <wp:effectExtent l="0" t="0" r="0" b="0"/>
+          <wp:inline distT="0" distB="0" distL="0" distR="0" wp14:anchorId="371F13D8" wp14:editId="41F150BD">
+            <wp:extent cx="1479791" cy="3952296"/>
+            <wp:effectExtent l="0" t="0" r="6350" b="0"/>
             <wp:docPr id="4" name="Picture 4" descr="Diagram&#10;&#10;Description automatically generated"/>
             <wp:cNvGraphicFramePr>
               <a:graphicFrameLocks xmlns:a="http://schemas.openxmlformats.org/drawingml/2006/main" noChangeAspect="1"/>
@@ -813,7 +836,7 @@
                   <pic:spPr bwMode="auto">
                     <a:xfrm>
                       <a:off x="0" y="0"/>
-                      <a:ext cx="1845469" cy="4928964"/>
+                      <a:ext cx="1488443" cy="3975405"/>
                     </a:xfrm>
                     <a:prstGeom prst="rect">
                       <a:avLst/>
@@ -834,9 +857,9 @@
           <w:noProof/>
         </w:rPr>
         <w:drawing>
-          <wp:inline distT="0" distB="0" distL="0" distR="0" wp14:anchorId="743B1FCB" wp14:editId="119AA2EE">
-            <wp:extent cx="4057650" cy="5481267"/>
-            <wp:effectExtent l="0" t="0" r="0" b="5715"/>
+          <wp:inline distT="0" distB="0" distL="0" distR="0" wp14:anchorId="743B1FCB" wp14:editId="2AF15FFC">
+            <wp:extent cx="3152775" cy="4003298"/>
+            <wp:effectExtent l="0" t="0" r="0" b="0"/>
             <wp:docPr id="5" name="Picture 5" descr="Diagram&#10;&#10;Description automatically generated"/>
             <wp:cNvGraphicFramePr>
               <a:graphicFrameLocks xmlns:a="http://schemas.openxmlformats.org/drawingml/2006/main" noChangeAspect="1"/>
@@ -866,7 +889,7 @@
                   <pic:spPr bwMode="auto">
                     <a:xfrm>
                       <a:off x="0" y="0"/>
-                      <a:ext cx="4066140" cy="5492736"/>
+                      <a:ext cx="3164950" cy="4018758"/>
                     </a:xfrm>
                     <a:prstGeom prst="rect">
                       <a:avLst/>
@@ -882,6 +905,246 @@
           </wp:inline>
         </w:drawing>
       </w:r>
+    </w:p>
+    <w:p>
+      <w:pPr>
+        <w:spacing w:after="0"/>
+        <w:rPr>
+          <w:lang w:val="fr-FR"/>
+        </w:rPr>
+      </w:pPr>
+    </w:p>
+    <w:p>
+      <w:pPr>
+        <w:pStyle w:val="Heading1"/>
+        <w:rPr>
+          <w:lang w:val="fr-FR"/>
+        </w:rPr>
+      </w:pPr>
+      <w:r>
+        <w:rPr>
+          <w:lang w:val="fr-FR"/>
+        </w:rPr>
+        <w:t xml:space="preserve">III – </w:t>
+      </w:r>
+      <w:proofErr w:type="spellStart"/>
+      <w:r>
+        <w:rPr>
+          <w:lang w:val="fr-FR"/>
+        </w:rPr>
+        <w:t>Factory</w:t>
+      </w:r>
+      <w:proofErr w:type="spellEnd"/>
+      <w:r>
+        <w:rPr>
+          <w:lang w:val="fr-FR"/>
+        </w:rPr>
+        <w:t xml:space="preserve"> </w:t>
+      </w:r>
+      <w:proofErr w:type="spellStart"/>
+      <w:r>
+        <w:rPr>
+          <w:lang w:val="fr-FR"/>
+        </w:rPr>
+        <w:t>method</w:t>
+      </w:r>
+      <w:proofErr w:type="spellEnd"/>
+    </w:p>
+    <w:p>
+      <w:pPr>
+        <w:spacing w:after="0"/>
+        <w:rPr>
+          <w:lang w:val="fr-FR"/>
+        </w:rPr>
+      </w:pPr>
+    </w:p>
+    <w:p>
+      <w:pPr>
+        <w:spacing w:after="0"/>
+        <w:rPr>
+          <w:lang w:val="fr-FR"/>
+        </w:rPr>
+      </w:pPr>
+      <w:r>
+        <w:rPr>
+          <w:lang w:val="fr-FR"/>
+        </w:rPr>
+        <w:t>Définit une interface pour la création d'un objet, mais en laissant à des sous-classes le choix des classes à instancier. La Fabrique simple permet à une classe de déléguer l'instanciation à des sous-classes.</w:t>
+      </w:r>
+    </w:p>
+    <w:p>
+      <w:pPr>
+        <w:spacing w:after="0"/>
+        <w:rPr>
+          <w:lang w:val="fr-FR"/>
+        </w:rPr>
+      </w:pPr>
+    </w:p>
+    <w:p>
+      <w:pPr>
+        <w:spacing w:after="0"/>
+        <w:rPr>
+          <w:lang w:val="fr-FR"/>
+        </w:rPr>
+      </w:pPr>
+    </w:p>
+    <w:p>
+      <w:pPr>
+        <w:spacing w:after="0"/>
+        <w:rPr>
+          <w:lang w:val="fr-FR"/>
+        </w:rPr>
+      </w:pPr>
+      <w:r>
+        <w:rPr>
+          <w:noProof/>
+        </w:rPr>
+        <w:drawing>
+          <wp:anchor distT="0" distB="0" distL="114300" distR="114300" simplePos="0" relativeHeight="251661312" behindDoc="1" locked="0" layoutInCell="1" allowOverlap="1" wp14:anchorId="465C9E7F" wp14:editId="3BE41A41">
+            <wp:simplePos x="0" y="0"/>
+            <wp:positionH relativeFrom="margin">
+              <wp:align>right</wp:align>
+            </wp:positionH>
+            <wp:positionV relativeFrom="paragraph">
+              <wp:posOffset>371475</wp:posOffset>
+            </wp:positionV>
+            <wp:extent cx="2830195" cy="3876040"/>
+            <wp:effectExtent l="0" t="0" r="8255" b="0"/>
+            <wp:wrapTight wrapText="bothSides">
+              <wp:wrapPolygon edited="0">
+                <wp:start x="0" y="0"/>
+                <wp:lineTo x="0" y="21444"/>
+                <wp:lineTo x="21518" y="21444"/>
+                <wp:lineTo x="21518" y="0"/>
+                <wp:lineTo x="0" y="0"/>
+              </wp:wrapPolygon>
+            </wp:wrapTight>
+            <wp:docPr id="7" name="Picture 7" descr="Diagram&#10;&#10;Description automatically generated"/>
+            <wp:cNvGraphicFramePr>
+              <a:graphicFrameLocks xmlns:a="http://schemas.openxmlformats.org/drawingml/2006/main" noChangeAspect="1"/>
+            </wp:cNvGraphicFramePr>
+            <a:graphic xmlns:a="http://schemas.openxmlformats.org/drawingml/2006/main">
+              <a:graphicData uri="http://schemas.openxmlformats.org/drawingml/2006/picture">
+                <pic:pic xmlns:pic="http://schemas.openxmlformats.org/drawingml/2006/picture">
+                  <pic:nvPicPr>
+                    <pic:cNvPr id="7" name="Picture 7" descr="Diagram&#10;&#10;Description automatically generated"/>
+                    <pic:cNvPicPr>
+                      <a:picLocks noChangeAspect="1" noChangeArrowheads="1"/>
+                    </pic:cNvPicPr>
+                  </pic:nvPicPr>
+                  <pic:blipFill>
+                    <a:blip r:embed="rId10">
+                      <a:extLst>
+                        <a:ext uri="{28A0092B-C50C-407E-A947-70E740481C1C}">
+                          <a14:useLocalDpi xmlns:a14="http://schemas.microsoft.com/office/drawing/2010/main" val="0"/>
+                        </a:ext>
+                      </a:extLst>
+                    </a:blip>
+                    <a:srcRect/>
+                    <a:stretch>
+                      <a:fillRect/>
+                    </a:stretch>
+                  </pic:blipFill>
+                  <pic:spPr bwMode="auto">
+                    <a:xfrm>
+                      <a:off x="0" y="0"/>
+                      <a:ext cx="2830195" cy="3876040"/>
+                    </a:xfrm>
+                    <a:prstGeom prst="rect">
+                      <a:avLst/>
+                    </a:prstGeom>
+                    <a:noFill/>
+                    <a:ln>
+                      <a:noFill/>
+                    </a:ln>
+                  </pic:spPr>
+                </pic:pic>
+              </a:graphicData>
+            </a:graphic>
+            <wp14:sizeRelH relativeFrom="margin">
+              <wp14:pctWidth>0</wp14:pctWidth>
+            </wp14:sizeRelH>
+            <wp14:sizeRelV relativeFrom="margin">
+              <wp14:pctHeight>0</wp14:pctHeight>
+            </wp14:sizeRelV>
+          </wp:anchor>
+        </w:drawing>
+      </w:r>
+      <w:r>
+        <w:rPr>
+          <w:noProof/>
+        </w:rPr>
+        <w:drawing>
+          <wp:anchor distT="0" distB="0" distL="114300" distR="114300" simplePos="0" relativeHeight="251660288" behindDoc="0" locked="0" layoutInCell="1" allowOverlap="1" wp14:anchorId="1A86661A" wp14:editId="06989456">
+            <wp:simplePos x="0" y="0"/>
+            <wp:positionH relativeFrom="margin">
+              <wp:align>left</wp:align>
+            </wp:positionH>
+            <wp:positionV relativeFrom="paragraph">
+              <wp:posOffset>314325</wp:posOffset>
+            </wp:positionV>
+            <wp:extent cx="3086735" cy="3866515"/>
+            <wp:effectExtent l="0" t="0" r="0" b="635"/>
+            <wp:wrapTopAndBottom/>
+            <wp:docPr id="6" name="Picture 6" descr="Diagram&#10;&#10;Description automatically generated"/>
+            <wp:cNvGraphicFramePr>
+              <a:graphicFrameLocks xmlns:a="http://schemas.openxmlformats.org/drawingml/2006/main" noChangeAspect="1"/>
+            </wp:cNvGraphicFramePr>
+            <a:graphic xmlns:a="http://schemas.openxmlformats.org/drawingml/2006/main">
+              <a:graphicData uri="http://schemas.openxmlformats.org/drawingml/2006/picture">
+                <pic:pic xmlns:pic="http://schemas.openxmlformats.org/drawingml/2006/picture">
+                  <pic:nvPicPr>
+                    <pic:cNvPr id="6" name="Picture 6" descr="Diagram&#10;&#10;Description automatically generated"/>
+                    <pic:cNvPicPr>
+                      <a:picLocks noChangeAspect="1" noChangeArrowheads="1"/>
+                    </pic:cNvPicPr>
+                  </pic:nvPicPr>
+                  <pic:blipFill>
+                    <a:blip r:embed="rId11">
+                      <a:extLst>
+                        <a:ext uri="{28A0092B-C50C-407E-A947-70E740481C1C}">
+                          <a14:useLocalDpi xmlns:a14="http://schemas.microsoft.com/office/drawing/2010/main" val="0"/>
+                        </a:ext>
+                      </a:extLst>
+                    </a:blip>
+                    <a:srcRect/>
+                    <a:stretch>
+                      <a:fillRect/>
+                    </a:stretch>
+                  </pic:blipFill>
+                  <pic:spPr bwMode="auto">
+                    <a:xfrm>
+                      <a:off x="0" y="0"/>
+                      <a:ext cx="3086735" cy="3866515"/>
+                    </a:xfrm>
+                    <a:prstGeom prst="rect">
+                      <a:avLst/>
+                    </a:prstGeom>
+                    <a:noFill/>
+                    <a:ln>
+                      <a:noFill/>
+                    </a:ln>
+                  </pic:spPr>
+                </pic:pic>
+              </a:graphicData>
+            </a:graphic>
+            <wp14:sizeRelH relativeFrom="margin">
+              <wp14:pctWidth>0</wp14:pctWidth>
+            </wp14:sizeRelH>
+            <wp14:sizeRelV relativeFrom="margin">
+              <wp14:pctHeight>0</wp14:pctHeight>
+            </wp14:sizeRelV>
+          </wp:anchor>
+        </w:drawing>
+      </w:r>
+    </w:p>
+    <w:p>
+      <w:pPr>
+        <w:spacing w:after="0"/>
+        <w:rPr>
+          <w:lang w:val="fr-FR"/>
+        </w:rPr>
+      </w:pPr>
     </w:p>
     <w:sectPr>
       <w:pgSz w:w="12240" w:h="15840"/>

</xml_diff>